<commit_message>
fix for array/object properties, they are now also listed in the properties table
</commit_message>
<xml_diff>
--- a/test/ref/testcase_10.docx
+++ b/test/ref/testcase_10.docx
@@ -6276,11 +6276,7 @@
           </w:p>
         </w:tc>
         <w:tc>
-          <w:p>
-            <w:r>
-              <w:t>Read Write</w:t>
-            </w:r>
-          </w:p>
+          <w:p/>
         </w:tc>
         <w:tc>
           <w:p>
@@ -6309,11 +6305,7 @@
           <w:p/>
         </w:tc>
         <w:tc>
-          <w:p>
-            <w:r>
-              <w:t>Read Write</w:t>
-            </w:r>
-          </w:p>
+          <w:p/>
         </w:tc>
         <w:tc>
           <w:p>

</xml_diff>